<commit_message>
student cancel meetup feature, updates to it3 doc
</commit_message>
<xml_diff>
--- a/CMPT276Iteration3_ckwright.docx
+++ b/CMPT276Iteration3_ckwright.docx
@@ -8801,8 +8801,6 @@
                 <w:color w:val="538135" w:themeColor="accent6" w:themeShade="BF"/>
               </w:rPr>
             </w:pPr>
-            <w:bookmarkStart w:id="0" w:name="_GoBack"/>
-            <w:bookmarkEnd w:id="0"/>
             <w:r>
               <w:rPr>
                 <w:rFonts w:ascii="Times New Roman" w:hAnsi="Times New Roman" w:cs="Times New Roman"/>
@@ -9364,6 +9362,8 @@
         </w:rPr>
         <w:t xml:space="preserve"> Overview</w:t>
       </w:r>
+      <w:bookmarkStart w:id="0" w:name="_GoBack"/>
+      <w:bookmarkEnd w:id="0"/>
     </w:p>
     <w:p>
       <w:pPr>
@@ -9403,11 +9403,21 @@
           <w:sz w:val="24"/>
           <w:szCs w:val="24"/>
         </w:rPr>
-        <w:t xml:space="preserve"> a password reset, refactoring cod</w:t>
-      </w:r>
-      <w:r>
-        <w:rPr>
-          <w:rFonts w:ascii="Times New Roman" w:hAnsi="Times New Roman" w:cs="Times New Roman"/>
+        <w:t xml:space="preserve"> a password reset, </w:t>
+      </w:r>
+      <w:r>
+        <w:rPr>
+          <w:rFonts w:ascii="Times New Roman" w:hAnsi="Times New Roman" w:cs="Times New Roman"/>
+          <w:strike/>
+          <w:sz w:val="24"/>
+          <w:szCs w:val="24"/>
+        </w:rPr>
+        <w:t>refactoring cod</w:t>
+      </w:r>
+      <w:r>
+        <w:rPr>
+          <w:rFonts w:ascii="Times New Roman" w:hAnsi="Times New Roman" w:cs="Times New Roman"/>
+          <w:strike/>
           <w:sz w:val="24"/>
           <w:szCs w:val="24"/>
         </w:rPr>
@@ -9416,6 +9426,7 @@
       <w:r>
         <w:rPr>
           <w:rFonts w:ascii="Times New Roman" w:hAnsi="Times New Roman" w:cs="Times New Roman"/>
+          <w:strike/>
           <w:sz w:val="24"/>
           <w:szCs w:val="24"/>
         </w:rPr>
@@ -9440,6 +9451,7 @@
       <w:r>
         <w:rPr>
           <w:rFonts w:ascii="Times New Roman" w:hAnsi="Times New Roman" w:cs="Times New Roman"/>
+          <w:strike/>
           <w:sz w:val="24"/>
           <w:szCs w:val="24"/>
         </w:rPr>
@@ -9448,10 +9460,19 @@
       <w:r>
         <w:rPr>
           <w:rFonts w:ascii="Times New Roman" w:hAnsi="Times New Roman" w:cs="Times New Roman"/>
-          <w:sz w:val="24"/>
-          <w:szCs w:val="24"/>
-        </w:rPr>
-        <w:t xml:space="preserve"> a date display bug in the meetup edit page,</w:t>
+          <w:strike/>
+          <w:sz w:val="24"/>
+          <w:szCs w:val="24"/>
+        </w:rPr>
+        <w:t xml:space="preserve"> a date display bug in the meetup edit page</w:t>
+      </w:r>
+      <w:r>
+        <w:rPr>
+          <w:rFonts w:ascii="Times New Roman" w:hAnsi="Times New Roman" w:cs="Times New Roman"/>
+          <w:sz w:val="24"/>
+          <w:szCs w:val="24"/>
+        </w:rPr>
+        <w:t>,</w:t>
       </w:r>
       <w:r>
         <w:rPr>
@@ -12303,7 +12324,7 @@
     <w:rsid w:val="0044026E"/>
     <w:rsid w:val="00465F9B"/>
     <w:rsid w:val="004E1BC0"/>
-    <w:rsid w:val="006735FA"/>
+    <w:rsid w:val="006851C6"/>
     <w:rsid w:val="008F415A"/>
     <w:rsid w:val="00917FE4"/>
     <w:rsid w:val="0093187F"/>

</xml_diff>